<commit_message>
add login warning to docx
</commit_message>
<xml_diff>
--- a/documentation/documentation.docx
+++ b/documentation/documentation.docx
@@ -358,31 +358,7 @@
           <w14:ligatures w14:val="none"/>
         </w:rPr>
         <w:br/>
-        <w:t xml:space="preserve">Pravidla hry se </w:t>
-      </w:r>
-      <w:proofErr w:type="gramStart"/>
-      <w:r>
-        <w:rPr>
-          <w:rFonts w:ascii="Times New Roman" w:eastAsia="Times New Roman" w:hAnsi="Times New Roman" w:cs="Times New Roman"/>
-          <w:kern w:val="0"/>
-          <w:sz w:val="26"/>
-          <w:szCs w:val="26"/>
-          <w:lang w:eastAsia="en-GB"/>
-          <w14:ligatures w14:val="none"/>
-        </w:rPr>
-        <w:t>neliší</w:t>
-      </w:r>
-      <w:proofErr w:type="gramEnd"/>
-      <w:r>
-        <w:rPr>
-          <w:rFonts w:ascii="Times New Roman" w:eastAsia="Times New Roman" w:hAnsi="Times New Roman" w:cs="Times New Roman"/>
-          <w:kern w:val="0"/>
-          <w:sz w:val="26"/>
-          <w:szCs w:val="26"/>
-          <w:lang w:eastAsia="en-GB"/>
-          <w14:ligatures w14:val="none"/>
-        </w:rPr>
-        <w:t xml:space="preserve"> se od klasického "Hada": cílem hry je zaplnit hadem celou hrací plochu, pro to hráč musí řídit hada</w:t>
+        <w:t>Pravidla hry se neliší se od klasického "Hada": cílem hry je zaplnit hadem celou hrací plochu, pro to hráč musí řídit hada</w:t>
       </w:r>
       <w:r>
         <w:rPr>
@@ -495,7 +471,6 @@
         <w:br/>
         <w:t xml:space="preserve">Celá grafika hry je udělaná pomocí </w:t>
       </w:r>
-      <w:proofErr w:type="spellStart"/>
       <w:r>
         <w:rPr>
           <w:rFonts w:ascii="Times New Roman" w:eastAsia="Times New Roman" w:hAnsi="Times New Roman" w:cs="Times New Roman"/>
@@ -509,7 +484,6 @@
         </w:rPr>
         <w:t>canvasu</w:t>
       </w:r>
-      <w:proofErr w:type="spellEnd"/>
       <w:r>
         <w:rPr>
           <w:rFonts w:ascii="Times New Roman" w:eastAsia="Times New Roman" w:hAnsi="Times New Roman" w:cs="Times New Roman"/>
@@ -543,7 +517,6 @@
         </w:rPr>
         <w:t xml:space="preserve"> a přihlašovacího formuláře udělaná pomocí </w:t>
       </w:r>
-      <w:proofErr w:type="spellStart"/>
       <w:r>
         <w:rPr>
           <w:rFonts w:ascii="Times New Roman" w:eastAsia="Times New Roman" w:hAnsi="Times New Roman" w:cs="Times New Roman"/>
@@ -557,7 +530,6 @@
         </w:rPr>
         <w:t>svg</w:t>
       </w:r>
-      <w:proofErr w:type="spellEnd"/>
       <w:r>
         <w:rPr>
           <w:rFonts w:ascii="Times New Roman" w:eastAsia="Times New Roman" w:hAnsi="Times New Roman" w:cs="Times New Roman"/>
@@ -642,7 +614,6 @@
         </w:rPr>
         <w:t xml:space="preserve">Pro práci s uživatelem a jeho daty, používala jsem </w:t>
       </w:r>
-      <w:proofErr w:type="spellStart"/>
       <w:r>
         <w:rPr>
           <w:rFonts w:ascii="Times New Roman" w:eastAsia="Times New Roman" w:hAnsi="Times New Roman" w:cs="Times New Roman"/>
@@ -656,7 +627,6 @@
         </w:rPr>
         <w:t>LocalStorage</w:t>
       </w:r>
-      <w:proofErr w:type="spellEnd"/>
       <w:r>
         <w:rPr>
           <w:rFonts w:ascii="Times New Roman" w:eastAsia="Times New Roman" w:hAnsi="Times New Roman" w:cs="Times New Roman"/>
@@ -668,7 +638,6 @@
         </w:rPr>
         <w:t xml:space="preserve"> a </w:t>
       </w:r>
-      <w:proofErr w:type="spellStart"/>
       <w:r>
         <w:rPr>
           <w:rFonts w:ascii="Times New Roman" w:eastAsia="Times New Roman" w:hAnsi="Times New Roman" w:cs="Times New Roman"/>
@@ -682,7 +651,6 @@
         </w:rPr>
         <w:t>SessionStorage</w:t>
       </w:r>
-      <w:proofErr w:type="spellEnd"/>
       <w:r>
         <w:rPr>
           <w:rFonts w:ascii="Times New Roman" w:eastAsia="Times New Roman" w:hAnsi="Times New Roman" w:cs="Times New Roman"/>
@@ -693,6 +661,17 @@
           <w14:ligatures w14:val="none"/>
         </w:rPr>
         <w:t>.</w:t>
+      </w:r>
+      <w:r>
+        <w:rPr>
+          <w:rFonts w:ascii="Times New Roman" w:eastAsia="Times New Roman" w:hAnsi="Times New Roman" w:cs="Times New Roman"/>
+          <w:kern w:val="0"/>
+          <w:sz w:val="26"/>
+          <w:szCs w:val="26"/>
+          <w:lang w:eastAsia="en-GB"/>
+          <w14:ligatures w14:val="none"/>
+        </w:rPr>
+        <w:t xml:space="preserve"> Takže buďte připravení k tomu, že při mazání cache prohlížeče, vám smaže také i data v LocalStorage a bude potřeba založit nový učet. </w:t>
       </w:r>
     </w:p>
     <w:p>
@@ -908,31 +887,7 @@
           <w:lang w:eastAsia="en-GB"/>
           <w14:ligatures w14:val="none"/>
         </w:rPr>
-        <w:t xml:space="preserve">, přehrávané </w:t>
-      </w:r>
-      <w:proofErr w:type="spellStart"/>
-      <w:r>
-        <w:rPr>
-          <w:rFonts w:ascii="Times New Roman" w:eastAsia="Times New Roman" w:hAnsi="Times New Roman" w:cs="Times New Roman"/>
-          <w:kern w:val="0"/>
-          <w:sz w:val="26"/>
-          <w:szCs w:val="26"/>
-          <w:lang w:eastAsia="en-GB"/>
-          <w14:ligatures w14:val="none"/>
-        </w:rPr>
-        <w:t>JavaScriptem</w:t>
-      </w:r>
-      <w:proofErr w:type="spellEnd"/>
-      <w:r>
-        <w:rPr>
-          <w:rFonts w:ascii="Times New Roman" w:eastAsia="Times New Roman" w:hAnsi="Times New Roman" w:cs="Times New Roman"/>
-          <w:kern w:val="0"/>
-          <w:sz w:val="26"/>
-          <w:szCs w:val="26"/>
-          <w:lang w:eastAsia="en-GB"/>
-          <w14:ligatures w14:val="none"/>
-        </w:rPr>
-        <w:t xml:space="preserve">. </w:t>
+        <w:t xml:space="preserve">, přehrávané JavaScriptem. </w:t>
       </w:r>
     </w:p>
     <w:p>
@@ -1641,6 +1596,7 @@
           <w:lang w:eastAsia="en-GB"/>
           <w14:ligatures w14:val="none"/>
         </w:rPr>
+        <w:lastRenderedPageBreak/>
         <w:t>Správa profilu:</w:t>
       </w:r>
     </w:p>
@@ -1735,7 +1691,6 @@
           <w:lang w:eastAsia="en-GB"/>
           <w14:ligatures w14:val="none"/>
         </w:rPr>
-        <w:lastRenderedPageBreak/>
         <w:t>Změna hesla a usernamu</w:t>
       </w:r>
     </w:p>

</xml_diff>